<commit_message>
going to get water
</commit_message>
<xml_diff>
--- a/Week6_LangDesign/BachmeierNTIM7241-6.docx
+++ b/Week6_LangDesign/BachmeierNTIM7241-6.docx
@@ -164,9 +164,31 @@
         <w:t>.</w:t>
       </w:r>
     </w:p>
+    <w:p>
+      <w:r>
+        <w:tab/>
+        <w:t xml:space="preserve">Countless scenarios can leverage DSL to automate specific business domains.  For example, </w:t>
+      </w:r>
+      <w:proofErr w:type="spellStart"/>
+      <w:r>
+        <w:t>Cacciagrano</w:t>
+      </w:r>
+      <w:proofErr w:type="spellEnd"/>
+      <w:r>
+        <w:t xml:space="preserve"> &amp; </w:t>
+      </w:r>
+      <w:proofErr w:type="spellStart"/>
+      <w:r>
+        <w:t>Culmone</w:t>
+      </w:r>
+      <w:proofErr w:type="spellEnd"/>
+      <w:r>
+        <w:t xml:space="preserve"> (2020) built IRON to simplify programming embedded systems through an Event-Condition-Action (ECA) model. </w:t>
+      </w:r>
+    </w:p>
     <w:tbl>
       <w:tblPr>
-        <w:tblStyle w:val="TableGrid"/>
+        <w:tblStyle w:val="GridTable4"/>
         <w:tblW w:w="0" w:type="auto"/>
         <w:tblLook w:val="04A0" w:firstRow="1" w:lastRow="0" w:firstColumn="1" w:lastColumn="0" w:noHBand="0" w:noVBand="1"/>
       </w:tblPr>
@@ -176,8 +198,12 @@
         <w:gridCol w:w="3685"/>
       </w:tblGrid>
       <w:tr>
-        <w:tc>
-          <w:tcPr>
+        <w:trPr>
+          <w:cnfStyle w:val="100000000000" w:firstRow="1" w:lastRow="0" w:firstColumn="0" w:lastColumn="0" w:oddVBand="0" w:evenVBand="0" w:oddHBand="0" w:evenHBand="0" w:firstRowFirstColumn="0" w:firstRowLastColumn="0" w:lastRowFirstColumn="0" w:lastRowLastColumn="0"/>
+        </w:trPr>
+        <w:tc>
+          <w:tcPr>
+            <w:cnfStyle w:val="001000000000" w:firstRow="0" w:lastRow="0" w:firstColumn="1" w:lastColumn="0" w:oddVBand="0" w:evenVBand="0" w:oddHBand="0" w:evenHBand="0" w:firstRowFirstColumn="0" w:firstRowLastColumn="0" w:lastRowFirstColumn="0" w:lastRowLastColumn="0"/>
             <w:tcW w:w="2155" w:type="dxa"/>
           </w:tcPr>
           <w:p/>
@@ -187,6 +213,9 @@
             <w:tcW w:w="3510" w:type="dxa"/>
           </w:tcPr>
           <w:p>
+            <w:pPr>
+              <w:cnfStyle w:val="100000000000" w:firstRow="1" w:lastRow="0" w:firstColumn="0" w:lastColumn="0" w:oddVBand="0" w:evenVBand="0" w:oddHBand="0" w:evenHBand="0" w:firstRowFirstColumn="0" w:firstRowLastColumn="0" w:lastRowFirstColumn="0" w:lastRowLastColumn="0"/>
+            </w:pPr>
             <w:r>
               <w:t>IRON (2020)</w:t>
             </w:r>
@@ -197,6 +226,9 @@
             <w:tcW w:w="3685" w:type="dxa"/>
           </w:tcPr>
           <w:p>
+            <w:pPr>
+              <w:cnfStyle w:val="100000000000" w:firstRow="1" w:lastRow="0" w:firstColumn="0" w:lastColumn="0" w:oddVBand="0" w:evenVBand="0" w:oddHBand="0" w:evenHBand="0" w:firstRowFirstColumn="0" w:firstRowLastColumn="0" w:lastRowFirstColumn="0" w:lastRowLastColumn="0"/>
+            </w:pPr>
             <w:r>
               <w:t>Air Traffic (2021)</w:t>
             </w:r>
@@ -204,8 +236,12 @@
         </w:tc>
       </w:tr>
       <w:tr>
-        <w:tc>
-          <w:tcPr>
+        <w:trPr>
+          <w:cnfStyle w:val="000000100000" w:firstRow="0" w:lastRow="0" w:firstColumn="0" w:lastColumn="0" w:oddVBand="0" w:evenVBand="0" w:oddHBand="1" w:evenHBand="0" w:firstRowFirstColumn="0" w:firstRowLastColumn="0" w:lastRowFirstColumn="0" w:lastRowLastColumn="0"/>
+        </w:trPr>
+        <w:tc>
+          <w:tcPr>
+            <w:cnfStyle w:val="001000000000" w:firstRow="0" w:lastRow="0" w:firstColumn="1" w:lastColumn="0" w:oddVBand="0" w:evenVBand="0" w:oddHBand="0" w:evenHBand="0" w:firstRowFirstColumn="0" w:firstRowLastColumn="0" w:lastRowFirstColumn="0" w:lastRowLastColumn="0"/>
             <w:tcW w:w="2155" w:type="dxa"/>
           </w:tcPr>
           <w:p>
@@ -219,6 +255,9 @@
             <w:tcW w:w="3510" w:type="dxa"/>
           </w:tcPr>
           <w:p>
+            <w:pPr>
+              <w:cnfStyle w:val="000000100000" w:firstRow="0" w:lastRow="0" w:firstColumn="0" w:lastColumn="0" w:oddVBand="0" w:evenVBand="0" w:oddHBand="1" w:evenHBand="0" w:firstRowFirstColumn="0" w:firstRowLastColumn="0" w:lastRowFirstColumn="0" w:lastRowLastColumn="0"/>
+            </w:pPr>
             <w:r>
               <w:t xml:space="preserve">Integrating event-driven embedded system </w:t>
             </w:r>
@@ -229,6 +268,9 @@
             <w:tcW w:w="3685" w:type="dxa"/>
           </w:tcPr>
           <w:p>
+            <w:pPr>
+              <w:cnfStyle w:val="000000100000" w:firstRow="0" w:lastRow="0" w:firstColumn="0" w:lastColumn="0" w:oddVBand="0" w:evenVBand="0" w:oddHBand="1" w:evenHBand="0" w:firstRowFirstColumn="0" w:firstRowLastColumn="0" w:lastRowFirstColumn="0" w:lastRowLastColumn="0"/>
+            </w:pPr>
             <w:r>
               <w:t>Validating air traffic control protocols</w:t>
             </w:r>
@@ -238,6 +280,7 @@
       <w:tr>
         <w:tc>
           <w:tcPr>
+            <w:cnfStyle w:val="001000000000" w:firstRow="0" w:lastRow="0" w:firstColumn="1" w:lastColumn="0" w:oddVBand="0" w:evenVBand="0" w:oddHBand="0" w:evenHBand="0" w:firstRowFirstColumn="0" w:firstRowLastColumn="0" w:lastRowFirstColumn="0" w:lastRowLastColumn="0"/>
             <w:tcW w:w="2155" w:type="dxa"/>
           </w:tcPr>
           <w:p>
@@ -251,6 +294,9 @@
             <w:tcW w:w="3510" w:type="dxa"/>
           </w:tcPr>
           <w:p>
+            <w:pPr>
+              <w:cnfStyle w:val="000000000000" w:firstRow="0" w:lastRow="0" w:firstColumn="0" w:lastColumn="0" w:oddVBand="0" w:evenVBand="0" w:oddHBand="0" w:evenHBand="0" w:firstRowFirstColumn="0" w:firstRowLastColumn="0" w:lastRowFirstColumn="0" w:lastRowLastColumn="0"/>
+            </w:pPr>
             <w:r>
               <w:t>Need abstraction layer for heterogeneous topologies</w:t>
             </w:r>
@@ -261,6 +307,9 @@
             <w:tcW w:w="3685" w:type="dxa"/>
           </w:tcPr>
           <w:p>
+            <w:pPr>
+              <w:cnfStyle w:val="000000000000" w:firstRow="0" w:lastRow="0" w:firstColumn="0" w:lastColumn="0" w:oddVBand="0" w:evenVBand="0" w:oddHBand="0" w:evenHBand="0" w:firstRowFirstColumn="0" w:firstRowLastColumn="0" w:lastRowFirstColumn="0" w:lastRowLastColumn="0"/>
+            </w:pPr>
             <w:r>
               <w:t>Test cases have 235 parameters on average (e.g., 4-D space)</w:t>
             </w:r>
@@ -268,8 +317,12 @@
         </w:tc>
       </w:tr>
       <w:tr>
-        <w:tc>
-          <w:tcPr>
+        <w:trPr>
+          <w:cnfStyle w:val="000000100000" w:firstRow="0" w:lastRow="0" w:firstColumn="0" w:lastColumn="0" w:oddVBand="0" w:evenVBand="0" w:oddHBand="1" w:evenHBand="0" w:firstRowFirstColumn="0" w:firstRowLastColumn="0" w:lastRowFirstColumn="0" w:lastRowLastColumn="0"/>
+        </w:trPr>
+        <w:tc>
+          <w:tcPr>
+            <w:cnfStyle w:val="001000000000" w:firstRow="0" w:lastRow="0" w:firstColumn="1" w:lastColumn="0" w:oddVBand="0" w:evenVBand="0" w:oddHBand="0" w:evenHBand="0" w:firstRowFirstColumn="0" w:firstRowLastColumn="0" w:lastRowFirstColumn="0" w:lastRowLastColumn="0"/>
             <w:tcW w:w="2155" w:type="dxa"/>
           </w:tcPr>
           <w:p>
@@ -289,6 +342,7 @@
                 <w:ilvl w:val="0"/>
                 <w:numId w:val="1"/>
               </w:numPr>
+              <w:cnfStyle w:val="000000100000" w:firstRow="0" w:lastRow="0" w:firstColumn="0" w:lastColumn="0" w:oddVBand="0" w:evenVBand="0" w:oddHBand="1" w:evenHBand="0" w:firstRowFirstColumn="0" w:firstRowLastColumn="0" w:lastRowFirstColumn="0" w:lastRowLastColumn="0"/>
             </w:pPr>
             <w:r>
               <w:t xml:space="preserve">LUA Interpreter </w:t>
@@ -301,6 +355,7 @@
                 <w:ilvl w:val="0"/>
                 <w:numId w:val="1"/>
               </w:numPr>
+              <w:cnfStyle w:val="000000100000" w:firstRow="0" w:lastRow="0" w:firstColumn="0" w:lastColumn="0" w:oddVBand="0" w:evenVBand="0" w:oddHBand="1" w:evenHBand="0" w:firstRowFirstColumn="0" w:firstRowLastColumn="0" w:lastRowFirstColumn="0" w:lastRowLastColumn="0"/>
             </w:pPr>
             <w:r>
               <w:t>Verifiable call graph</w:t>
@@ -313,6 +368,7 @@
                 <w:ilvl w:val="0"/>
                 <w:numId w:val="1"/>
               </w:numPr>
+              <w:cnfStyle w:val="000000100000" w:firstRow="0" w:lastRow="0" w:firstColumn="0" w:lastColumn="0" w:oddVBand="0" w:evenVBand="0" w:oddHBand="1" w:evenHBand="0" w:firstRowFirstColumn="0" w:firstRowLastColumn="0" w:lastRowFirstColumn="0" w:lastRowLastColumn="0"/>
             </w:pPr>
             <w:r>
               <w:t>ECA design pattern</w:t>
@@ -330,6 +386,7 @@
                 <w:ilvl w:val="0"/>
                 <w:numId w:val="1"/>
               </w:numPr>
+              <w:cnfStyle w:val="000000100000" w:firstRow="0" w:lastRow="0" w:firstColumn="0" w:lastColumn="0" w:oddVBand="0" w:evenVBand="0" w:oddHBand="1" w:evenHBand="0" w:firstRowFirstColumn="0" w:firstRowLastColumn="0" w:lastRowFirstColumn="0" w:lastRowLastColumn="0"/>
             </w:pPr>
             <w:r>
               <w:t>Compiles to AIS/ADS-B</w:t>
@@ -342,6 +399,7 @@
                 <w:ilvl w:val="0"/>
                 <w:numId w:val="1"/>
               </w:numPr>
+              <w:cnfStyle w:val="000000100000" w:firstRow="0" w:lastRow="0" w:firstColumn="0" w:lastColumn="0" w:oddVBand="0" w:evenVBand="0" w:oddHBand="1" w:evenHBand="0" w:firstRowFirstColumn="0" w:firstRowLastColumn="0" w:lastRowFirstColumn="0" w:lastRowLastColumn="0"/>
             </w:pPr>
             <w:r>
               <w:t>Adapter for FDI-Test Framework</w:t>
@@ -352,6 +410,7 @@
       <w:tr>
         <w:tc>
           <w:tcPr>
+            <w:cnfStyle w:val="001000000000" w:firstRow="0" w:lastRow="0" w:firstColumn="1" w:lastColumn="0" w:oddVBand="0" w:evenVBand="0" w:oddHBand="0" w:evenHBand="0" w:firstRowFirstColumn="0" w:firstRowLastColumn="0" w:lastRowFirstColumn="0" w:lastRowLastColumn="0"/>
             <w:tcW w:w="2155" w:type="dxa"/>
           </w:tcPr>
           <w:p>
@@ -371,6 +430,7 @@
                 <w:ilvl w:val="0"/>
                 <w:numId w:val="1"/>
               </w:numPr>
+              <w:cnfStyle w:val="000000000000" w:firstRow="0" w:lastRow="0" w:firstColumn="0" w:lastColumn="0" w:oddVBand="0" w:evenVBand="0" w:oddHBand="0" w:evenHBand="0" w:firstRowFirstColumn="0" w:firstRowLastColumn="0" w:lastRowFirstColumn="0" w:lastRowLastColumn="0"/>
             </w:pPr>
             <w:r>
               <w:t>Abstract analysis (set theory)</w:t>
@@ -380,6 +440,7 @@
             <w:pPr>
               <w:pStyle w:val="ListParagraph"/>
               <w:ind w:left="360"/>
+              <w:cnfStyle w:val="000000000000" w:firstRow="0" w:lastRow="0" w:firstColumn="0" w:lastColumn="0" w:oddVBand="0" w:evenVBand="0" w:oddHBand="0" w:evenHBand="0" w:firstRowFirstColumn="0" w:firstRowLastColumn="0" w:lastRowFirstColumn="0" w:lastRowLastColumn="0"/>
             </w:pPr>
           </w:p>
         </w:tc>
@@ -394,6 +455,7 @@
                 <w:ilvl w:val="0"/>
                 <w:numId w:val="1"/>
               </w:numPr>
+              <w:cnfStyle w:val="000000000000" w:firstRow="0" w:lastRow="0" w:firstColumn="0" w:lastColumn="0" w:oddVBand="0" w:evenVBand="0" w:oddHBand="0" w:evenHBand="0" w:firstRowFirstColumn="0" w:firstRowLastColumn="0" w:lastRowFirstColumn="0" w:lastRowLastColumn="0"/>
             </w:pPr>
             <w:r>
               <w:t>11196 unique test cases</w:t>
@@ -402,8 +464,12 @@
         </w:tc>
       </w:tr>
       <w:tr>
-        <w:tc>
-          <w:tcPr>
+        <w:trPr>
+          <w:cnfStyle w:val="000000100000" w:firstRow="0" w:lastRow="0" w:firstColumn="0" w:lastColumn="0" w:oddVBand="0" w:evenVBand="0" w:oddHBand="1" w:evenHBand="0" w:firstRowFirstColumn="0" w:firstRowLastColumn="0" w:lastRowFirstColumn="0" w:lastRowLastColumn="0"/>
+        </w:trPr>
+        <w:tc>
+          <w:tcPr>
+            <w:cnfStyle w:val="001000000000" w:firstRow="0" w:lastRow="0" w:firstColumn="1" w:lastColumn="0" w:oddVBand="0" w:evenVBand="0" w:oddHBand="0" w:evenHBand="0" w:firstRowFirstColumn="0" w:firstRowLastColumn="0" w:lastRowFirstColumn="0" w:lastRowLastColumn="0"/>
             <w:tcW w:w="2155" w:type="dxa"/>
           </w:tcPr>
           <w:p>
@@ -423,6 +489,7 @@
                 <w:ilvl w:val="0"/>
                 <w:numId w:val="1"/>
               </w:numPr>
+              <w:cnfStyle w:val="000000100000" w:firstRow="0" w:lastRow="0" w:firstColumn="0" w:lastColumn="0" w:oddVBand="0" w:evenVBand="0" w:oddHBand="1" w:evenHBand="0" w:firstRowFirstColumn="0" w:firstRowLastColumn="0" w:lastRowFirstColumn="0" w:lastRowLastColumn="0"/>
             </w:pPr>
             <w:r>
               <w:t>ECA is standard within cloud computing</w:t>
@@ -440,6 +507,7 @@
                 <w:ilvl w:val="0"/>
                 <w:numId w:val="1"/>
               </w:numPr>
+              <w:cnfStyle w:val="000000100000" w:firstRow="0" w:lastRow="0" w:firstColumn="0" w:lastColumn="0" w:oddVBand="0" w:evenVBand="0" w:oddHBand="1" w:evenHBand="0" w:firstRowFirstColumn="0" w:firstRowLastColumn="0" w:lastRowFirstColumn="0" w:lastRowLastColumn="0"/>
             </w:pPr>
             <w:r>
               <w:t>Naval control protocols</w:t>
@@ -449,6 +517,7 @@
             <w:pPr>
               <w:pStyle w:val="ListParagraph"/>
               <w:ind w:left="360"/>
+              <w:cnfStyle w:val="000000100000" w:firstRow="0" w:lastRow="0" w:firstColumn="0" w:lastColumn="0" w:oddVBand="0" w:evenVBand="0" w:oddHBand="1" w:evenHBand="0" w:firstRowFirstColumn="0" w:firstRowLastColumn="0" w:lastRowFirstColumn="0" w:lastRowLastColumn="0"/>
             </w:pPr>
           </w:p>
         </w:tc>
@@ -456,6 +525,7 @@
       <w:tr>
         <w:tc>
           <w:tcPr>
+            <w:cnfStyle w:val="001000000000" w:firstRow="0" w:lastRow="0" w:firstColumn="1" w:lastColumn="0" w:oddVBand="0" w:evenVBand="0" w:oddHBand="0" w:evenHBand="0" w:firstRowFirstColumn="0" w:firstRowLastColumn="0" w:lastRowFirstColumn="0" w:lastRowLastColumn="0"/>
             <w:tcW w:w="2155" w:type="dxa"/>
           </w:tcPr>
           <w:p>
@@ -475,6 +545,7 @@
                 <w:ilvl w:val="0"/>
                 <w:numId w:val="1"/>
               </w:numPr>
+              <w:cnfStyle w:val="000000000000" w:firstRow="0" w:lastRow="0" w:firstColumn="0" w:lastColumn="0" w:oddVBand="0" w:evenVBand="0" w:oddHBand="0" w:evenHBand="0" w:firstRowFirstColumn="0" w:firstRowLastColumn="0" w:lastRowFirstColumn="0" w:lastRowLastColumn="0"/>
             </w:pPr>
             <w:r>
               <w:t xml:space="preserve">Usefulness </w:t>
@@ -500,6 +571,7 @@
                 <w:ilvl w:val="0"/>
                 <w:numId w:val="1"/>
               </w:numPr>
+              <w:cnfStyle w:val="000000000000" w:firstRow="0" w:lastRow="0" w:firstColumn="0" w:lastColumn="0" w:oddVBand="0" w:evenVBand="0" w:oddHBand="0" w:evenHBand="0" w:firstRowFirstColumn="0" w:firstRowLastColumn="0" w:lastRowFirstColumn="0" w:lastRowLastColumn="0"/>
             </w:pPr>
             <w:r>
               <w:t xml:space="preserve">See: </w:t>
@@ -520,6 +592,7 @@
                 <w:ilvl w:val="0"/>
                 <w:numId w:val="1"/>
               </w:numPr>
+              <w:cnfStyle w:val="000000000000" w:firstRow="0" w:lastRow="0" w:firstColumn="0" w:lastColumn="0" w:oddVBand="0" w:evenVBand="0" w:oddHBand="0" w:evenHBand="0" w:firstRowFirstColumn="0" w:firstRowLastColumn="0" w:lastRowFirstColumn="0" w:lastRowLastColumn="0"/>
             </w:pPr>
             <w:r>
               <w:t>TIM 7140 / W. 6</w:t>
@@ -1439,6 +1512,82 @@
       <w:contextualSpacing/>
     </w:pPr>
   </w:style>
+  <w:style w:type="table" w:styleId="GridTable4">
+    <w:name w:val="Grid Table 4"/>
+    <w:basedOn w:val="TableNormal"/>
+    <w:uiPriority w:val="49"/>
+    <w:rsid w:val="008C5250"/>
+    <w:pPr>
+      <w:spacing w:line="240" w:lineRule="auto"/>
+    </w:pPr>
+    <w:tblPr>
+      <w:tblStyleRowBandSize w:val="1"/>
+      <w:tblStyleColBandSize w:val="1"/>
+      <w:tblBorders>
+        <w:top w:val="single" w:sz="4" w:space="0" w:color="666666" w:themeColor="text1" w:themeTint="99"/>
+        <w:left w:val="single" w:sz="4" w:space="0" w:color="666666" w:themeColor="text1" w:themeTint="99"/>
+        <w:bottom w:val="single" w:sz="4" w:space="0" w:color="666666" w:themeColor="text1" w:themeTint="99"/>
+        <w:right w:val="single" w:sz="4" w:space="0" w:color="666666" w:themeColor="text1" w:themeTint="99"/>
+        <w:insideH w:val="single" w:sz="4" w:space="0" w:color="666666" w:themeColor="text1" w:themeTint="99"/>
+        <w:insideV w:val="single" w:sz="4" w:space="0" w:color="666666" w:themeColor="text1" w:themeTint="99"/>
+      </w:tblBorders>
+    </w:tblPr>
+    <w:tblStylePr w:type="firstRow">
+      <w:rPr>
+        <w:b/>
+        <w:bCs/>
+        <w:color w:val="FFFFFF" w:themeColor="background1"/>
+      </w:rPr>
+      <w:tblPr/>
+      <w:tcPr>
+        <w:tcBorders>
+          <w:top w:val="single" w:sz="4" w:space="0" w:color="000000" w:themeColor="text1"/>
+          <w:left w:val="single" w:sz="4" w:space="0" w:color="000000" w:themeColor="text1"/>
+          <w:bottom w:val="single" w:sz="4" w:space="0" w:color="000000" w:themeColor="text1"/>
+          <w:right w:val="single" w:sz="4" w:space="0" w:color="000000" w:themeColor="text1"/>
+          <w:insideH w:val="nil"/>
+          <w:insideV w:val="nil"/>
+        </w:tcBorders>
+        <w:shd w:val="clear" w:color="auto" w:fill="000000" w:themeFill="text1"/>
+      </w:tcPr>
+    </w:tblStylePr>
+    <w:tblStylePr w:type="lastRow">
+      <w:rPr>
+        <w:b/>
+        <w:bCs/>
+      </w:rPr>
+      <w:tblPr/>
+      <w:tcPr>
+        <w:tcBorders>
+          <w:top w:val="double" w:sz="4" w:space="0" w:color="000000" w:themeColor="text1"/>
+        </w:tcBorders>
+      </w:tcPr>
+    </w:tblStylePr>
+    <w:tblStylePr w:type="firstCol">
+      <w:rPr>
+        <w:b/>
+        <w:bCs/>
+      </w:rPr>
+    </w:tblStylePr>
+    <w:tblStylePr w:type="lastCol">
+      <w:rPr>
+        <w:b/>
+        <w:bCs/>
+      </w:rPr>
+    </w:tblStylePr>
+    <w:tblStylePr w:type="band1Vert">
+      <w:tblPr/>
+      <w:tcPr>
+        <w:shd w:val="clear" w:color="auto" w:fill="CCCCCC" w:themeFill="text1" w:themeFillTint="33"/>
+      </w:tcPr>
+    </w:tblStylePr>
+    <w:tblStylePr w:type="band1Horz">
+      <w:tblPr/>
+      <w:tcPr>
+        <w:shd w:val="clear" w:color="auto" w:fill="CCCCCC" w:themeFill="text1" w:themeFillTint="33"/>
+      </w:tcPr>
+    </w:tblStylePr>
+  </w:style>
 </w:styles>
 </file>
 

</xml_diff>